<commit_message>
Chapter about Wavelength Shifter
</commit_message>
<xml_diff>
--- a/work 2024/detector.docx
+++ b/work 2024/detector.docx
@@ -1087,8 +1087,6 @@
           <w:lang w:val="pt-BR"/>
         </w:rPr>
       </w:pPr>
-      <w:bookmarkStart w:id="0" w:name="_GoBack"/>
-      <w:bookmarkEnd w:id="0"/>
       <w:r>
         <w:rPr>
           <w:rFonts w:hint="default" w:ascii="Times New Roman" w:hAnsi="Times New Roman" w:cs="Times New Roman"/>
@@ -1098,7 +1096,20 @@
           <w:szCs w:val="36"/>
           <w:lang w:val="pt-BR"/>
         </w:rPr>
-        <w:t>Tiras Cintilantes SciTile</w:t>
+        <w:t xml:space="preserve">Tiras Cintilantes </w:t>
+      </w:r>
+      <w:r>
+        <w:rPr>
+          <w:rFonts w:hint="default" w:ascii="Times New Roman" w:hAnsi="Times New Roman" w:cs="Times New Roman"/>
+          <w:b/>
+          <w:bCs/>
+          <w:i/>
+          <w:iCs/>
+          <w:sz w:val="36"/>
+          <w:szCs w:val="36"/>
+          <w:lang w:val="pt-BR"/>
+        </w:rPr>
+        <w:t>SciTile</w:t>
       </w:r>
     </w:p>
     <w:p>
@@ -1427,6 +1438,14 @@
         </w:numPr>
         <w:ind w:leftChars="0"/>
         <w:rPr>
+          <w:rFonts w:hint="default" w:ascii="Times New Roman" w:hAnsi="Times New Roman"/>
+          <w:sz w:val="24"/>
+          <w:szCs w:val="24"/>
+          <w:lang w:val="pt-BR"/>
+        </w:rPr>
+      </w:pPr>
+      <w:r>
+        <w:rPr>
           <w:rFonts w:hint="default" w:ascii="Times New Roman" w:hAnsi="Times New Roman" w:cs="Times New Roman"/>
           <w:b/>
           <w:bCs/>
@@ -1434,75 +1453,177 @@
           <w:szCs w:val="36"/>
           <w:lang w:val="pt-BR"/>
         </w:rPr>
-      </w:pPr>
+        <w:tab/>
+      </w:r>
       <w:r>
         <w:rPr>
           <w:rFonts w:hint="default" w:ascii="Times New Roman" w:hAnsi="Times New Roman" w:cs="Times New Roman"/>
-          <w:b/>
-          <w:bCs/>
-          <w:sz w:val="36"/>
-          <w:szCs w:val="36"/>
-          <w:lang w:val="pt-BR"/>
-        </w:rPr>
-        <w:tab/>
+          <w:sz w:val="24"/>
+          <w:szCs w:val="24"/>
+          <w:lang w:val="pt-BR"/>
+        </w:rPr>
+        <w:t xml:space="preserve">A fibra óptica </w:t>
       </w:r>
       <w:r>
         <w:rPr>
           <w:rFonts w:hint="default" w:ascii="Times New Roman" w:hAnsi="Times New Roman" w:cs="Times New Roman"/>
-          <w:sz w:val="24"/>
-          <w:szCs w:val="24"/>
-          <w:lang w:val="pt-BR"/>
-        </w:rPr>
-        <w:t>O microcontrolador é responsável pela aquisição</w:t>
-      </w:r>
-    </w:p>
-    <w:p>
-      <w:pPr>
-        <w:numPr>
-          <w:ilvl w:val="0"/>
-          <w:numId w:val="0"/>
-        </w:numPr>
-        <w:ind w:leftChars="0"/>
-        <w:rPr>
-          <w:rFonts w:hint="default" w:ascii="Times New Roman" w:hAnsi="Times New Roman"/>
-          <w:b/>
-          <w:bCs/>
-          <w:sz w:val="36"/>
-          <w:szCs w:val="36"/>
-          <w:lang w:val="pt-BR"/>
-        </w:rPr>
-      </w:pPr>
-    </w:p>
-    <w:p>
-      <w:pPr>
-        <w:numPr>
-          <w:ilvl w:val="0"/>
-          <w:numId w:val="0"/>
-        </w:numPr>
-        <w:ind w:leftChars="0"/>
-        <w:rPr>
-          <w:rFonts w:hint="default" w:ascii="Times New Roman" w:hAnsi="Times New Roman"/>
-          <w:b/>
-          <w:bCs/>
-          <w:sz w:val="36"/>
-          <w:szCs w:val="36"/>
-          <w:lang w:val="pt-BR"/>
-        </w:rPr>
-      </w:pPr>
-    </w:p>
-    <w:p>
-      <w:pPr>
-        <w:numPr>
-          <w:ilvl w:val="0"/>
-          <w:numId w:val="0"/>
-        </w:numPr>
-        <w:ind w:leftChars="0"/>
-        <w:rPr>
-          <w:rFonts w:hint="default" w:ascii="Times New Roman" w:hAnsi="Times New Roman"/>
-          <w:b/>
-          <w:bCs/>
-          <w:sz w:val="36"/>
-          <w:szCs w:val="36"/>
+          <w:i/>
+          <w:iCs/>
+          <w:sz w:val="24"/>
+          <w:szCs w:val="24"/>
+          <w:lang w:val="pt-BR"/>
+        </w:rPr>
+        <w:t>Wavelength Shifter</w:t>
+      </w:r>
+      <w:r>
+        <w:rPr>
+          <w:rFonts w:hint="default" w:ascii="Times New Roman" w:hAnsi="Times New Roman" w:cs="Times New Roman"/>
+          <w:sz w:val="24"/>
+          <w:szCs w:val="24"/>
+          <w:lang w:val="pt-BR"/>
+        </w:rPr>
+        <w:t xml:space="preserve"> (WLS) acoplada no cintilador é do modelo </w:t>
+      </w:r>
+      <w:r>
+        <w:rPr>
+          <w:rFonts w:hint="default" w:ascii="Times New Roman" w:hAnsi="Times New Roman"/>
+          <w:sz w:val="24"/>
+          <w:szCs w:val="24"/>
+          <w:lang w:val="pt-BR"/>
+        </w:rPr>
+        <w:t xml:space="preserve">Y-11(175)MSJ e é produzida pela </w:t>
+      </w:r>
+      <w:r>
+        <w:rPr>
+          <w:rFonts w:hint="default" w:ascii="Times New Roman" w:hAnsi="Times New Roman"/>
+          <w:i/>
+          <w:iCs/>
+          <w:sz w:val="24"/>
+          <w:szCs w:val="24"/>
+          <w:lang w:val="pt-BR"/>
+        </w:rPr>
+        <w:t>KURARAY</w:t>
+      </w:r>
+      <w:r>
+        <w:rPr>
+          <w:rFonts w:hint="default" w:ascii="Times New Roman" w:hAnsi="Times New Roman"/>
+          <w:sz w:val="24"/>
+          <w:szCs w:val="24"/>
+          <w:lang w:val="pt-BR"/>
+        </w:rPr>
+        <w:t>. Ela absorve os fótons de maior energia, no espectro do azul, emitidos pelas tiras cintilantes, e reemite múltiplos fótons de menor energia, no espectro do verde, conduzindo-os até a fotomultiplicadora SiPM. O maior número de fótons aumento a eficiência do detector, já que muitos se perdem no caminho até a SiPM. Além disso, a fotomultiplicadora apresenta maior rendimento na frequência do verde.</w:t>
+      </w:r>
+    </w:p>
+    <w:p>
+      <w:pPr>
+        <w:numPr>
+          <w:ilvl w:val="0"/>
+          <w:numId w:val="0"/>
+        </w:numPr>
+        <w:ind w:leftChars="0"/>
+        <w:rPr>
+          <w:rFonts w:hint="default" w:ascii="Times New Roman" w:hAnsi="Times New Roman"/>
+          <w:sz w:val="24"/>
+          <w:szCs w:val="24"/>
+          <w:lang w:val="pt-BR"/>
+        </w:rPr>
+      </w:pPr>
+      <w:bookmarkStart w:id="0" w:name="_GoBack"/>
+      <w:bookmarkEnd w:id="0"/>
+    </w:p>
+    <w:p>
+      <w:pPr>
+        <w:numPr>
+          <w:ilvl w:val="0"/>
+          <w:numId w:val="0"/>
+        </w:numPr>
+        <w:ind w:leftChars="0"/>
+        <w:rPr>
+          <w:rFonts w:hint="default" w:ascii="Times New Roman" w:hAnsi="Times New Roman"/>
+          <w:sz w:val="24"/>
+          <w:szCs w:val="24"/>
+          <w:lang w:val="pt-BR"/>
+        </w:rPr>
+      </w:pPr>
+      <w:r>
+        <w:drawing>
+          <wp:inline distT="0" distB="0" distL="114300" distR="114300">
+            <wp:extent cx="5269230" cy="3512820"/>
+            <wp:effectExtent l="0" t="0" r="7620" b="11430"/>
+            <wp:docPr id="1" name="Imagem 1"/>
+            <wp:cNvGraphicFramePr>
+              <a:graphicFrameLocks xmlns:a="http://schemas.openxmlformats.org/drawingml/2006/main" noChangeAspect="1"/>
+            </wp:cNvGraphicFramePr>
+            <a:graphic xmlns:a="http://schemas.openxmlformats.org/drawingml/2006/main">
+              <a:graphicData uri="http://schemas.openxmlformats.org/drawingml/2006/picture">
+                <pic:pic xmlns:pic="http://schemas.openxmlformats.org/drawingml/2006/picture">
+                  <pic:nvPicPr>
+                    <pic:cNvPr id="1" name="Imagem 1"/>
+                    <pic:cNvPicPr>
+                      <a:picLocks noChangeAspect="1"/>
+                    </pic:cNvPicPr>
+                  </pic:nvPicPr>
+                  <pic:blipFill>
+                    <a:blip r:embed="rId7"/>
+                    <a:stretch>
+                      <a:fillRect/>
+                    </a:stretch>
+                  </pic:blipFill>
+                  <pic:spPr>
+                    <a:xfrm>
+                      <a:off x="0" y="0"/>
+                      <a:ext cx="5269230" cy="3512820"/>
+                    </a:xfrm>
+                    <a:prstGeom prst="rect">
+                      <a:avLst/>
+                    </a:prstGeom>
+                    <a:noFill/>
+                    <a:ln>
+                      <a:noFill/>
+                    </a:ln>
+                  </pic:spPr>
+                </pic:pic>
+              </a:graphicData>
+            </a:graphic>
+          </wp:inline>
+        </w:drawing>
+      </w:r>
+    </w:p>
+    <w:p>
+      <w:pPr>
+        <w:numPr>
+          <w:ilvl w:val="0"/>
+          <w:numId w:val="0"/>
+        </w:numPr>
+        <w:jc w:val="center"/>
+        <w:rPr>
+          <w:rFonts w:hint="default" w:ascii="Times New Roman" w:hAnsi="Times New Roman"/>
+          <w:sz w:val="24"/>
+          <w:szCs w:val="24"/>
+          <w:lang w:val="pt-BR"/>
+        </w:rPr>
+      </w:pPr>
+      <w:r>
+        <w:rPr>
+          <w:rFonts w:hint="default" w:ascii="Times New Roman" w:hAnsi="Times New Roman"/>
+          <w:sz w:val="24"/>
+          <w:szCs w:val="24"/>
+          <w:lang w:val="pt-BR"/>
+        </w:rPr>
+        <w:t>Figura – Fibras ópticas WLS</w:t>
+      </w:r>
+    </w:p>
+    <w:p>
+      <w:pPr>
+        <w:numPr>
+          <w:ilvl w:val="0"/>
+          <w:numId w:val="0"/>
+        </w:numPr>
+        <w:jc w:val="left"/>
+        <w:rPr>
+          <w:rFonts w:hint="default" w:ascii="Times New Roman" w:hAnsi="Times New Roman"/>
+          <w:sz w:val="24"/>
+          <w:szCs w:val="24"/>
           <w:lang w:val="pt-BR"/>
         </w:rPr>
       </w:pPr>

</xml_diff>